<commit_message>
feat: Apostles thank You Jesus Christ my Lord Most High King Jesus Christ my Lord Almgithy GOD Most High King Jesus Christ my Lord Almighty GOD Most High King Jesus Christ my Lord Almighty GOD King Jesus Christ our King of Kings and our Lord of Lords
thank You Lord Jesus Christ my Lord and Savior our Heavely Father GOD Most High King Jesus Christ Almighty GOD
</commit_message>
<xml_diff>
--- a/Translating the Bible/GotQuestion.com Articles/Group 98/translated/Ammonites_Ukrainian.docx
+++ b/Translating the Bible/GotQuestion.com Articles/Group 98/translated/Ammonites_Ukrainian.docx
@@ -211,7 +211,22 @@
           <w:rFonts w:cs="Calibri"/>
           <w:color w:val="000000"/>
         </w:rPr>
-        <w:t>Аммоніти були язичницьким народом, який поклонявся богам Мілкому і Молеху. Бог наказав ізраїльтянам не одружуватися з цими язичниками, тому що шлюби з ними приведуть ізраїльтян до поклоніння фальшивим богам. Соломон не послухався і одружився з аммонiйкою Наамою (1 Царів 14:21), а також з багатьма іншими язичницями, і, як Бог і попереджав, був втягнутий в ідолопоклонство (1 Царів 11:1-8). Молех був богом вогню з обличчям теляти; його зображення мали простягнуті руки, щоб прийняти немовлят, яких йому приносили в жертву. Як і їхній бог, аммоніти були жорстокими. Коли аммоніта Нахаша запитали про умови договору (1 Царів 11:2), він запропонував виколоти праве око кожному ізраїльтянину. В Амоса 1:13 сказано, що аммоніти розпорювали вагітних жінок на завойованих ними територіях.</w:t>
+        <w:t>Аммоніти були язичницьким народом, який поклонявся богам Мілкому і Молеху. Бог наказав ізраїльтянам не одружуватися з цими язичниками, тому що шлюби з ними приведуть ізраїльтян до поклоніння фальшивим богам. Соломон не послухався і одружився з аммонiйкою Наамою (1 Царів 14:21), а також з багатьма іншими язичницями, і, як Бог і попереджав, був втягнутий в ідолопоклонство (1 Царів 11:1-8). Молех був богом вогню з обличчям теляти; його зображення мали простягнуті руки, щоб прийняти немовлят, яких йому приносили в жертву. Як і їхній бог, аммоніти були жорстокими. Коли аммоніта Нахаша запитали про умови договору (1</w:t>
+      </w:r>
+      <w:r>
+        <w:rPr>
+          <w:rFonts w:cs="Calibri"/>
+          <w:color w:val="000000"/>
+          <w:lang w:val="uk-UA"/>
+        </w:rPr>
+        <w:t xml:space="preserve"> Самуїла</w:t>
+      </w:r>
+      <w:r>
+        <w:rPr>
+          <w:rFonts w:cs="Calibri"/>
+          <w:color w:val="000000"/>
+        </w:rPr>
+        <w:t xml:space="preserve"> 11:2), він запропонував виколоти праве око кожному ізраїльтянину. В Амоса 1:13 сказано, що аммоніти розпорювали вагітних жінок на завойованих ними територіях.</w:t>
       </w:r>
       <w:r>
         <w:rPr>

</xml_diff>